<commit_message>
BL3 - Documentos - Documento de Arquitetura 2.2.1
</commit_message>
<xml_diff>
--- a/BASELINE3/Documentos/Documento de Arquitetura - 2.2.0.docx
+++ b/BASELINE3/Documentos/Documento de Arquitetura - 2.2.0.docx
@@ -2499,6 +2499,11 @@
           <w:docGrid w:linePitch="360" w:charSpace="-2049"/>
         </w:sectPr>
       </w:pPr>
+      <w:r>
+        <w:t xml:space="preserve">  </w:t>
+      </w:r>
+      <w:bookmarkStart w:id="3" w:name="_GoBack"/>
+      <w:bookmarkEnd w:id="3"/>
     </w:p>
     <w:sdt>
       <w:sdtPr>
@@ -3267,7 +3272,7 @@
           <w:sz w:val="28"/>
         </w:rPr>
       </w:pPr>
-      <w:bookmarkStart w:id="3" w:name="_Toc463950864"/>
+      <w:bookmarkStart w:id="4" w:name="_Toc463950864"/>
       <w:r>
         <w:rPr>
           <w:rFonts w:ascii="Arial" w:hAnsi="Arial" w:cs="Arial"/>
@@ -3277,7 +3282,7 @@
         <w:lastRenderedPageBreak/>
         <w:t>Diagramas</w:t>
       </w:r>
-      <w:bookmarkEnd w:id="3"/>
+      <w:bookmarkEnd w:id="4"/>
     </w:p>
     <w:p>
       <w:pPr>
@@ -3289,9 +3294,9 @@
           <w:bCs/>
         </w:rPr>
       </w:pPr>
-      <w:bookmarkStart w:id="4" w:name="_Toc459703590"/>
-      <w:bookmarkStart w:id="5" w:name="_Toc463950865"/>
-      <w:bookmarkEnd w:id="4"/>
+      <w:bookmarkStart w:id="5" w:name="_Toc459703590"/>
+      <w:bookmarkStart w:id="6" w:name="_Toc463950865"/>
+      <w:bookmarkEnd w:id="5"/>
       <w:r>
         <w:rPr>
           <w:noProof/>
@@ -3382,7 +3387,7 @@
         </w:rPr>
         <w:t>:</w:t>
       </w:r>
-      <w:bookmarkEnd w:id="5"/>
+      <w:bookmarkEnd w:id="6"/>
     </w:p>
     <w:p/>
     <w:p/>
@@ -3412,9 +3417,9 @@
           <w:rFonts w:cs="Arial"/>
         </w:rPr>
       </w:pPr>
-      <w:bookmarkStart w:id="6" w:name="_Toc459703591"/>
-      <w:bookmarkStart w:id="7" w:name="_Toc463950866"/>
-      <w:bookmarkEnd w:id="6"/>
+      <w:bookmarkStart w:id="7" w:name="_Toc459703591"/>
+      <w:bookmarkStart w:id="8" w:name="_Toc463950866"/>
+      <w:bookmarkEnd w:id="7"/>
       <w:r>
         <w:rPr>
           <w:noProof/>
@@ -3498,7 +3503,7 @@
         </w:rPr>
         <w:t>1.2.Diagrama de Classes</w:t>
       </w:r>
-      <w:bookmarkEnd w:id="7"/>
+      <w:bookmarkEnd w:id="8"/>
     </w:p>
     <w:p/>
     <w:p/>
@@ -3514,7 +3519,7 @@
           <w:rFonts w:cs="Arial"/>
         </w:rPr>
       </w:pPr>
-      <w:bookmarkStart w:id="8" w:name="_Toc463950867"/>
+      <w:bookmarkStart w:id="9" w:name="_Toc463950867"/>
       <w:r>
         <w:rPr>
           <w:noProof/>
@@ -3590,7 +3595,7 @@
         </w:rPr>
         <w:t>.Diagrama de Caso de Uso:</w:t>
       </w:r>
-      <w:bookmarkEnd w:id="8"/>
+      <w:bookmarkEnd w:id="9"/>
     </w:p>
     <w:p/>
     <w:p/>
@@ -3602,8 +3607,8 @@
           <w:sz w:val="28"/>
         </w:rPr>
       </w:pPr>
-      <w:bookmarkStart w:id="9" w:name="_Toc459703592"/>
-      <w:bookmarkEnd w:id="9"/>
+      <w:bookmarkStart w:id="10" w:name="_Toc459703592"/>
+      <w:bookmarkEnd w:id="10"/>
       <w:r>
         <w:rPr>
           <w:sz w:val="28"/>
@@ -3620,7 +3625,7 @@
           <w:szCs w:val="24"/>
         </w:rPr>
       </w:pPr>
-      <w:bookmarkStart w:id="10" w:name="_Toc463950868"/>
+      <w:bookmarkStart w:id="11" w:name="_Toc463950868"/>
       <w:r>
         <w:rPr>
           <w:rFonts w:ascii="Arial" w:hAnsi="Arial" w:cs="Arial"/>
@@ -3631,7 +3636,7 @@
         <w:lastRenderedPageBreak/>
         <w:t>1.4.Modelo Entidade Relacionamento:</w:t>
       </w:r>
-      <w:bookmarkEnd w:id="10"/>
+      <w:bookmarkEnd w:id="11"/>
     </w:p>
     <w:p>
       <w:pPr>
@@ -3732,7 +3737,7 @@
           <w:rFonts w:cs="Arial"/>
         </w:rPr>
       </w:pPr>
-      <w:bookmarkStart w:id="11" w:name="_Toc463950869"/>
+      <w:bookmarkStart w:id="12" w:name="_Toc463950869"/>
       <w:r>
         <w:rPr>
           <w:noProof/>
@@ -3831,7 +3836,7 @@
         </w:rPr>
         <w:t>:</w:t>
       </w:r>
-      <w:bookmarkEnd w:id="11"/>
+      <w:bookmarkEnd w:id="12"/>
     </w:p>
     <w:p/>
     <w:p/>
@@ -4857,7 +4862,7 @@
           <w:sz w:val="28"/>
         </w:rPr>
       </w:pPr>
-      <w:bookmarkStart w:id="12" w:name="_Toc463950870"/>
+      <w:bookmarkStart w:id="13" w:name="_Toc463950870"/>
       <w:r>
         <w:rPr>
           <w:rFonts w:ascii="Arial" w:hAnsi="Arial" w:cs="Arial"/>
@@ -4866,7 +4871,7 @@
         <w:lastRenderedPageBreak/>
         <w:t>Casos de uso Textuais</w:t>
       </w:r>
-      <w:bookmarkEnd w:id="12"/>
+      <w:bookmarkEnd w:id="13"/>
     </w:p>
     <w:p>
       <w:pPr>
@@ -9153,8 +9158,6 @@
           <w:szCs w:val="24"/>
         </w:rPr>
       </w:pPr>
-      <w:bookmarkStart w:id="13" w:name="_GoBack"/>
-      <w:bookmarkEnd w:id="13"/>
     </w:p>
     <w:tbl>
       <w:tblPr>
@@ -12830,7 +12833,7 @@
           <w:rPr>
             <w:noProof/>
           </w:rPr>
-          <w:t>9</w:t>
+          <w:t>13</w:t>
         </w:r>
         <w:r>
           <w:fldChar w:fldCharType="end"/>
@@ -12936,7 +12939,7 @@
 
 <file path=word/numbering.xml><?xml version="1.0" encoding="utf-8"?>
 <w:numbering xmlns:wpc="http://schemas.microsoft.com/office/word/2010/wordprocessingCanvas" xmlns:mc="http://schemas.openxmlformats.org/markup-compatibility/2006" xmlns:o="urn:schemas-microsoft-com:office:office" xmlns:r="http://schemas.openxmlformats.org/officeDocument/2006/relationships" xmlns:m="http://schemas.openxmlformats.org/officeDocument/2006/math" xmlns:v="urn:schemas-microsoft-com:vml" xmlns:wp14="http://schemas.microsoft.com/office/word/2010/wordprocessingDrawing" xmlns:wp="http://schemas.openxmlformats.org/drawingml/2006/wordprocessingDrawing" xmlns:w10="urn:schemas-microsoft-com:office:word" xmlns:w="http://schemas.openxmlformats.org/wordprocessingml/2006/main" xmlns:w14="http://schemas.microsoft.com/office/word/2010/wordml" xmlns:w15="http://schemas.microsoft.com/office/word/2012/wordml" xmlns:wpg="http://schemas.microsoft.com/office/word/2010/wordprocessingGroup" xmlns:wpi="http://schemas.microsoft.com/office/word/2010/wordprocessingInk" xmlns:wne="http://schemas.microsoft.com/office/word/2006/wordml" xmlns:wps="http://schemas.microsoft.com/office/word/2010/wordprocessingShape" mc:Ignorable="w14 w15 wp14">
-  <w:abstractNum w:abstractNumId="0">
+  <w:abstractNum w:abstractNumId="0" w15:restartNumberingAfterBreak="0">
     <w:nsid w:val="155D41C6"/>
     <w:multiLevelType w:val="multilevel"/>
     <w:tmpl w:val="0C1275D0"/>
@@ -13058,7 +13061,7 @@
       </w:pPr>
     </w:lvl>
   </w:abstractNum>
-  <w:abstractNum w:abstractNumId="1">
+  <w:abstractNum w:abstractNumId="1" w15:restartNumberingAfterBreak="0">
     <w:nsid w:val="17611A3F"/>
     <w:multiLevelType w:val="multilevel"/>
     <w:tmpl w:val="13EA5C66"/>
@@ -13180,7 +13183,7 @@
       </w:rPr>
     </w:lvl>
   </w:abstractNum>
-  <w:abstractNum w:abstractNumId="2">
+  <w:abstractNum w:abstractNumId="2" w15:restartNumberingAfterBreak="0">
     <w:nsid w:val="23412241"/>
     <w:multiLevelType w:val="hybridMultilevel"/>
     <w:tmpl w:val="A094B536"/>
@@ -13266,7 +13269,7 @@
       </w:pPr>
     </w:lvl>
   </w:abstractNum>
-  <w:abstractNum w:abstractNumId="3">
+  <w:abstractNum w:abstractNumId="3" w15:restartNumberingAfterBreak="0">
     <w:nsid w:val="25986BBC"/>
     <w:multiLevelType w:val="multilevel"/>
     <w:tmpl w:val="72883DC6"/>
@@ -13356,7 +13359,7 @@
       </w:pPr>
     </w:lvl>
   </w:abstractNum>
-  <w:abstractNum w:abstractNumId="4">
+  <w:abstractNum w:abstractNumId="4" w15:restartNumberingAfterBreak="0">
     <w:nsid w:val="52ED12DA"/>
     <w:multiLevelType w:val="multilevel"/>
     <w:tmpl w:val="DEA05BA4"/>
@@ -13469,7 +13472,7 @@
       </w:rPr>
     </w:lvl>
   </w:abstractNum>
-  <w:abstractNum w:abstractNumId="5">
+  <w:abstractNum w:abstractNumId="5" w15:restartNumberingAfterBreak="0">
     <w:nsid w:val="5B410772"/>
     <w:multiLevelType w:val="hybridMultilevel"/>
     <w:tmpl w:val="F02681BC"/>
@@ -13558,7 +13561,7 @@
       </w:pPr>
     </w:lvl>
   </w:abstractNum>
-  <w:abstractNum w:abstractNumId="6">
+  <w:abstractNum w:abstractNumId="6" w15:restartNumberingAfterBreak="0">
     <w:nsid w:val="5DFA01BB"/>
     <w:multiLevelType w:val="hybridMultilevel"/>
     <w:tmpl w:val="CAAA6E78"/>
@@ -13647,7 +13650,7 @@
       </w:pPr>
     </w:lvl>
   </w:abstractNum>
-  <w:abstractNum w:abstractNumId="7">
+  <w:abstractNum w:abstractNumId="7" w15:restartNumberingAfterBreak="0">
     <w:nsid w:val="6AFC0B13"/>
     <w:multiLevelType w:val="multilevel"/>
     <w:tmpl w:val="1A82465E"/>
@@ -13760,7 +13763,7 @@
       </w:rPr>
     </w:lvl>
   </w:abstractNum>
-  <w:abstractNum w:abstractNumId="8">
+  <w:abstractNum w:abstractNumId="8" w15:restartNumberingAfterBreak="0">
     <w:nsid w:val="6E7676CD"/>
     <w:multiLevelType w:val="multilevel"/>
     <w:tmpl w:val="DB281450"/>
@@ -13873,7 +13876,7 @@
       </w:rPr>
     </w:lvl>
   </w:abstractNum>
-  <w:abstractNum w:abstractNumId="9">
+  <w:abstractNum w:abstractNumId="9" w15:restartNumberingAfterBreak="0">
     <w:nsid w:val="6FB700A7"/>
     <w:multiLevelType w:val="hybridMultilevel"/>
     <w:tmpl w:val="4BE63A64"/>
@@ -14873,7 +14876,6 @@
       <w:spacing w:line="240" w:lineRule="auto"/>
     </w:pPr>
     <w:tblPr>
-      <w:tblInd w:w="0" w:type="dxa"/>
       <w:tblBorders>
         <w:top w:val="single" w:sz="4" w:space="0" w:color="auto"/>
         <w:left w:val="single" w:sz="4" w:space="0" w:color="auto"/>
@@ -14882,12 +14884,6 @@
         <w:insideH w:val="single" w:sz="4" w:space="0" w:color="auto"/>
         <w:insideV w:val="single" w:sz="4" w:space="0" w:color="auto"/>
       </w:tblBorders>
-      <w:tblCellMar>
-        <w:top w:w="0" w:type="dxa"/>
-        <w:left w:w="108" w:type="dxa"/>
-        <w:bottom w:w="0" w:type="dxa"/>
-        <w:right w:w="108" w:type="dxa"/>
-      </w:tblCellMar>
     </w:tblPr>
   </w:style>
   <w:style w:type="table" w:customStyle="1" w:styleId="TabeladeGradeClara1">
@@ -14899,7 +14895,6 @@
       <w:spacing w:line="240" w:lineRule="auto"/>
     </w:pPr>
     <w:tblPr>
-      <w:tblInd w:w="0" w:type="dxa"/>
       <w:tblBorders>
         <w:top w:val="single" w:sz="4" w:space="0" w:color="FFFFFF" w:themeColor="background1"/>
         <w:left w:val="single" w:sz="4" w:space="0" w:color="FFFFFF" w:themeColor="background1"/>
@@ -14908,12 +14903,6 @@
         <w:insideH w:val="single" w:sz="4" w:space="0" w:color="FFFFFF" w:themeColor="background1"/>
         <w:insideV w:val="single" w:sz="4" w:space="0" w:color="FFFFFF" w:themeColor="background1"/>
       </w:tblBorders>
-      <w:tblCellMar>
-        <w:top w:w="0" w:type="dxa"/>
-        <w:left w:w="108" w:type="dxa"/>
-        <w:bottom w:w="0" w:type="dxa"/>
-        <w:right w:w="108" w:type="dxa"/>
-      </w:tblCellMar>
     </w:tblPr>
   </w:style>
   <w:style w:type="table" w:customStyle="1" w:styleId="TabelaSimples11">
@@ -14927,7 +14916,6 @@
     <w:tblPr>
       <w:tblStyleRowBandSize w:val="1"/>
       <w:tblStyleColBandSize w:val="1"/>
-      <w:tblInd w:w="0" w:type="dxa"/>
       <w:tblBorders>
         <w:top w:val="single" w:sz="4" w:space="0" w:color="FFFFFF" w:themeColor="background1"/>
         <w:left w:val="single" w:sz="4" w:space="0" w:color="FFFFFF" w:themeColor="background1"/>
@@ -14936,12 +14924,6 @@
         <w:insideH w:val="single" w:sz="4" w:space="0" w:color="FFFFFF" w:themeColor="background1"/>
         <w:insideV w:val="single" w:sz="4" w:space="0" w:color="FFFFFF" w:themeColor="background1"/>
       </w:tblBorders>
-      <w:tblCellMar>
-        <w:top w:w="0" w:type="dxa"/>
-        <w:left w:w="108" w:type="dxa"/>
-        <w:bottom w:w="0" w:type="dxa"/>
-        <w:right w:w="108" w:type="dxa"/>
-      </w:tblCellMar>
     </w:tblPr>
     <w:tblStylePr w:type="firstRow">
       <w:rPr>
@@ -14997,7 +14979,6 @@
     <w:tblPr>
       <w:tblStyleRowBandSize w:val="1"/>
       <w:tblStyleColBandSize w:val="1"/>
-      <w:tblInd w:w="0" w:type="dxa"/>
       <w:tblBorders>
         <w:top w:val="single" w:sz="4" w:space="0" w:color="F7CAAC" w:themeColor="accent2" w:themeTint="66"/>
         <w:left w:val="single" w:sz="4" w:space="0" w:color="F7CAAC" w:themeColor="accent2" w:themeTint="66"/>
@@ -15006,12 +14987,6 @@
         <w:insideH w:val="single" w:sz="4" w:space="0" w:color="F7CAAC" w:themeColor="accent2" w:themeTint="66"/>
         <w:insideV w:val="single" w:sz="4" w:space="0" w:color="F7CAAC" w:themeColor="accent2" w:themeTint="66"/>
       </w:tblBorders>
-      <w:tblCellMar>
-        <w:top w:w="0" w:type="dxa"/>
-        <w:left w:w="108" w:type="dxa"/>
-        <w:bottom w:w="0" w:type="dxa"/>
-        <w:right w:w="108" w:type="dxa"/>
-      </w:tblCellMar>
     </w:tblPr>
     <w:tblStylePr w:type="firstRow">
       <w:rPr>
@@ -15061,7 +15036,6 @@
     <w:tblPr>
       <w:tblStyleRowBandSize w:val="1"/>
       <w:tblStyleColBandSize w:val="1"/>
-      <w:tblInd w:w="0" w:type="dxa"/>
       <w:tblBorders>
         <w:top w:val="single" w:sz="4" w:space="0" w:color="DBDBDB" w:themeColor="accent3" w:themeTint="66"/>
         <w:left w:val="single" w:sz="4" w:space="0" w:color="DBDBDB" w:themeColor="accent3" w:themeTint="66"/>
@@ -15070,12 +15044,6 @@
         <w:insideH w:val="single" w:sz="4" w:space="0" w:color="DBDBDB" w:themeColor="accent3" w:themeTint="66"/>
         <w:insideV w:val="single" w:sz="4" w:space="0" w:color="DBDBDB" w:themeColor="accent3" w:themeTint="66"/>
       </w:tblBorders>
-      <w:tblCellMar>
-        <w:top w:w="0" w:type="dxa"/>
-        <w:left w:w="108" w:type="dxa"/>
-        <w:bottom w:w="0" w:type="dxa"/>
-        <w:right w:w="108" w:type="dxa"/>
-      </w:tblCellMar>
     </w:tblPr>
     <w:tblStylePr w:type="firstRow">
       <w:rPr>
@@ -15125,7 +15093,6 @@
     <w:tblPr>
       <w:tblStyleRowBandSize w:val="1"/>
       <w:tblStyleColBandSize w:val="1"/>
-      <w:tblInd w:w="0" w:type="dxa"/>
       <w:tblBorders>
         <w:top w:val="single" w:sz="4" w:space="0" w:color="BDD6EE" w:themeColor="accent1" w:themeTint="66"/>
         <w:left w:val="single" w:sz="4" w:space="0" w:color="BDD6EE" w:themeColor="accent1" w:themeTint="66"/>
@@ -15134,12 +15101,6 @@
         <w:insideH w:val="single" w:sz="4" w:space="0" w:color="BDD6EE" w:themeColor="accent1" w:themeTint="66"/>
         <w:insideV w:val="single" w:sz="4" w:space="0" w:color="BDD6EE" w:themeColor="accent1" w:themeTint="66"/>
       </w:tblBorders>
-      <w:tblCellMar>
-        <w:top w:w="0" w:type="dxa"/>
-        <w:left w:w="108" w:type="dxa"/>
-        <w:bottom w:w="0" w:type="dxa"/>
-        <w:right w:w="108" w:type="dxa"/>
-      </w:tblCellMar>
     </w:tblPr>
     <w:tblStylePr w:type="firstRow">
       <w:rPr>
@@ -15189,7 +15150,6 @@
     <w:tblPr>
       <w:tblStyleRowBandSize w:val="1"/>
       <w:tblStyleColBandSize w:val="1"/>
-      <w:tblInd w:w="0" w:type="dxa"/>
       <w:tblBorders>
         <w:top w:val="single" w:sz="4" w:space="0" w:color="FFE599" w:themeColor="accent4" w:themeTint="66"/>
         <w:left w:val="single" w:sz="4" w:space="0" w:color="FFE599" w:themeColor="accent4" w:themeTint="66"/>
@@ -15198,12 +15158,6 @@
         <w:insideH w:val="single" w:sz="4" w:space="0" w:color="FFE599" w:themeColor="accent4" w:themeTint="66"/>
         <w:insideV w:val="single" w:sz="4" w:space="0" w:color="FFE599" w:themeColor="accent4" w:themeTint="66"/>
       </w:tblBorders>
-      <w:tblCellMar>
-        <w:top w:w="0" w:type="dxa"/>
-        <w:left w:w="108" w:type="dxa"/>
-        <w:bottom w:w="0" w:type="dxa"/>
-        <w:right w:w="108" w:type="dxa"/>
-      </w:tblCellMar>
     </w:tblPr>
     <w:tblStylePr w:type="firstRow">
       <w:rPr>
@@ -15675,7 +15629,7 @@
 </file>
 
 <file path=customXml/itemProps1.xml><?xml version="1.0" encoding="utf-8"?>
-<ds:datastoreItem xmlns:ds="http://schemas.openxmlformats.org/officeDocument/2006/customXml" ds:itemID="{E8AEE09A-32D6-4145-B396-0B337E21EA74}">
+<ds:datastoreItem xmlns:ds="http://schemas.openxmlformats.org/officeDocument/2006/customXml" ds:itemID="{D532285B-4190-403A-8047-190FE8FE0237}">
   <ds:schemaRefs>
     <ds:schemaRef ds:uri="http://schemas.openxmlformats.org/officeDocument/2006/bibliography"/>
   </ds:schemaRefs>

</xml_diff>